<commit_message>
I have now created the Mongo search module
</commit_message>
<xml_diff>
--- a/Kaayem.docx
+++ b/Kaayem.docx
@@ -372,6 +372,41 @@
         </w:rPr>
         <w:t>Program executable</w:t>
       </w:r>
+    </w:p>
+    <w:p>
+      <w:pPr>
+        <w:rPr>
+          <w:lang w:val="en-GB"/>
+        </w:rPr>
+      </w:pPr>
+    </w:p>
+    <w:p>
+      <w:pPr>
+        <w:rPr>
+          <w:lang w:val="en-GB"/>
+        </w:rPr>
+      </w:pPr>
+    </w:p>
+    <w:p>
+      <w:pPr>
+        <w:rPr>
+          <w:lang w:val="en-GB"/>
+        </w:rPr>
+      </w:pPr>
+      <w:r>
+        <w:rPr>
+          <w:lang w:val="en-GB"/>
+        </w:rPr>
+        <w:t xml:space="preserve">Create a file that explains how to fill in config </w:t>
+      </w:r>
+      <w:proofErr w:type="spellStart"/>
+      <w:r>
+        <w:rPr>
+          <w:lang w:val="en-GB"/>
+        </w:rPr>
+        <w:t>filw</w:t>
+      </w:r>
+      <w:proofErr w:type="spellEnd"/>
     </w:p>
     <w:p>
       <w:pPr>
@@ -612,6 +647,7 @@
     <w:lsdException w:name="HTML Sample" w:semiHidden="1" w:unhideWhenUsed="1"/>
     <w:lsdException w:name="HTML Typewriter" w:semiHidden="1" w:unhideWhenUsed="1"/>
     <w:lsdException w:name="HTML Variable" w:semiHidden="1" w:unhideWhenUsed="1"/>
+    <w:lsdException w:name="Normal Table" w:semiHidden="1" w:unhideWhenUsed="1"/>
     <w:lsdException w:name="annotation subject" w:semiHidden="1" w:unhideWhenUsed="1"/>
     <w:lsdException w:name="No List" w:semiHidden="1" w:unhideWhenUsed="1"/>
     <w:lsdException w:name="Outline List 1" w:semiHidden="1" w:unhideWhenUsed="1"/>
@@ -658,8 +694,10 @@
     <w:lsdException w:name="Table Subtle 2" w:semiHidden="1" w:unhideWhenUsed="1"/>
     <w:lsdException w:name="Table Web 1" w:semiHidden="1" w:unhideWhenUsed="1"/>
     <w:lsdException w:name="Table Web 2" w:semiHidden="1" w:unhideWhenUsed="1"/>
+    <w:lsdException w:name="Table Web 3" w:semiHidden="1" w:unhideWhenUsed="1"/>
     <w:lsdException w:name="Balloon Text" w:semiHidden="1" w:unhideWhenUsed="1"/>
     <w:lsdException w:name="Table Grid" w:uiPriority="39"/>
+    <w:lsdException w:name="Table Theme" w:semiHidden="1" w:unhideWhenUsed="1"/>
     <w:lsdException w:name="Placeholder Text" w:semiHidden="1"/>
     <w:lsdException w:name="No Spacing" w:uiPriority="1" w:qFormat="1"/>
     <w:lsdException w:name="Light Shading" w:uiPriority="60"/>

</xml_diff>